<commit_message>
DAR class added to functions.py
</commit_message>
<xml_diff>
--- a/Emil Gøgl/DAR model notes NEW.docx
+++ b/Emil Gøgl/DAR model notes NEW.docx
@@ -519,6 +519,597 @@
       </m:oMath>
     </w:p>
     <w:p/>
+    <w:p/>
+    <w:p>
+      <w:pPr>
+        <w:rPr>
+          <w:b/>
+          <w:bCs/>
+        </w:rPr>
+      </w:pPr>
+      <w:r>
+        <w:rPr>
+          <w:b/>
+          <w:bCs/>
+        </w:rPr>
+        <w:t>Standardised Residuals</w:t>
+      </w:r>
+    </w:p>
+    <w:p>
+      <w:pPr>
+        <w:rPr>
+          <w:b/>
+          <w:bCs/>
+        </w:rPr>
+      </w:pPr>
+    </w:p>
+    <w:p>
+      <w:pPr>
+        <w:rPr>
+          <w:rFonts w:eastAsiaTheme="minorEastAsia"/>
+        </w:rPr>
+      </w:pPr>
+      <m:oMathPara>
+        <m:oMath>
+          <m:sSub>
+            <m:sSubPr>
+              <m:ctrlPr>
+                <w:rPr>
+                  <w:rFonts w:ascii="Cambria Math" w:hAnsi="Cambria Math"/>
+                  <w:i/>
+                </w:rPr>
+              </m:ctrlPr>
+            </m:sSubPr>
+            <m:e>
+              <m:r>
+                <w:rPr>
+                  <w:rFonts w:ascii="Cambria Math" w:hAnsi="Cambria Math"/>
+                </w:rPr>
+                <m:t>y</m:t>
+              </m:r>
+            </m:e>
+            <m:sub>
+              <m:r>
+                <w:rPr>
+                  <w:rFonts w:ascii="Cambria Math" w:hAnsi="Cambria Math"/>
+                </w:rPr>
+                <m:t>t</m:t>
+              </m:r>
+            </m:sub>
+          </m:sSub>
+          <m:r>
+            <w:rPr>
+              <w:rFonts w:ascii="Cambria Math" w:hAnsi="Cambria Math"/>
+            </w:rPr>
+            <m:t>=ρ</m:t>
+          </m:r>
+          <m:sSub>
+            <m:sSubPr>
+              <m:ctrlPr>
+                <w:rPr>
+                  <w:rFonts w:ascii="Cambria Math" w:hAnsi="Cambria Math"/>
+                  <w:i/>
+                </w:rPr>
+              </m:ctrlPr>
+            </m:sSubPr>
+            <m:e>
+              <m:r>
+                <w:rPr>
+                  <w:rFonts w:ascii="Cambria Math" w:hAnsi="Cambria Math"/>
+                </w:rPr>
+                <m:t>y</m:t>
+              </m:r>
+            </m:e>
+            <m:sub>
+              <m:r>
+                <w:rPr>
+                  <w:rFonts w:ascii="Cambria Math" w:hAnsi="Cambria Math"/>
+                </w:rPr>
+                <m:t>t-1</m:t>
+              </m:r>
+            </m:sub>
+          </m:sSub>
+          <m:r>
+            <w:rPr>
+              <w:rFonts w:ascii="Cambria Math" w:hAnsi="Cambria Math"/>
+            </w:rPr>
+            <m:t>+</m:t>
+          </m:r>
+          <m:rad>
+            <m:radPr>
+              <m:degHide m:val="1"/>
+              <m:ctrlPr>
+                <w:rPr>
+                  <w:rFonts w:ascii="Cambria Math" w:eastAsiaTheme="minorEastAsia" w:hAnsi="Cambria Math"/>
+                  <w:i/>
+                </w:rPr>
+              </m:ctrlPr>
+            </m:radPr>
+            <m:deg/>
+            <m:e>
+              <m:r>
+                <w:rPr>
+                  <w:rFonts w:ascii="Cambria Math" w:eastAsiaTheme="minorEastAsia" w:hAnsi="Cambria Math"/>
+                </w:rPr>
+                <m:t>ω+α</m:t>
+              </m:r>
+              <m:sSubSup>
+                <m:sSubSupPr>
+                  <m:ctrlPr>
+                    <w:rPr>
+                      <w:rFonts w:ascii="Cambria Math" w:eastAsiaTheme="minorEastAsia" w:hAnsi="Cambria Math"/>
+                      <w:i/>
+                    </w:rPr>
+                  </m:ctrlPr>
+                </m:sSubSupPr>
+                <m:e>
+                  <m:r>
+                    <w:rPr>
+                      <w:rFonts w:ascii="Cambria Math" w:eastAsiaTheme="minorEastAsia" w:hAnsi="Cambria Math"/>
+                    </w:rPr>
+                    <m:t>y</m:t>
+                  </m:r>
+                </m:e>
+                <m:sub>
+                  <m:r>
+                    <w:rPr>
+                      <w:rFonts w:ascii="Cambria Math" w:eastAsiaTheme="minorEastAsia" w:hAnsi="Cambria Math"/>
+                    </w:rPr>
+                    <m:t>t-1</m:t>
+                  </m:r>
+                </m:sub>
+                <m:sup>
+                  <m:r>
+                    <w:rPr>
+                      <w:rFonts w:ascii="Cambria Math" w:eastAsiaTheme="minorEastAsia" w:hAnsi="Cambria Math"/>
+                    </w:rPr>
+                    <m:t>2</m:t>
+                  </m:r>
+                </m:sup>
+              </m:sSubSup>
+            </m:e>
+          </m:rad>
+          <m:sSub>
+            <m:sSubPr>
+              <m:ctrlPr>
+                <w:rPr>
+                  <w:rFonts w:ascii="Cambria Math" w:eastAsiaTheme="minorEastAsia" w:hAnsi="Cambria Math"/>
+                  <w:i/>
+                </w:rPr>
+              </m:ctrlPr>
+            </m:sSubPr>
+            <m:e>
+              <m:r>
+                <w:rPr>
+                  <w:rFonts w:ascii="Cambria Math" w:eastAsiaTheme="minorEastAsia" w:hAnsi="Cambria Math"/>
+                </w:rPr>
+                <m:t>z</m:t>
+              </m:r>
+            </m:e>
+            <m:sub>
+              <m:r>
+                <w:rPr>
+                  <w:rFonts w:ascii="Cambria Math" w:eastAsiaTheme="minorEastAsia" w:hAnsi="Cambria Math"/>
+                </w:rPr>
+                <m:t>t</m:t>
+              </m:r>
+            </m:sub>
+          </m:sSub>
+        </m:oMath>
+      </m:oMathPara>
+    </w:p>
+    <w:p>
+      <w:pPr>
+        <w:rPr>
+          <w:rFonts w:eastAsiaTheme="minorEastAsia"/>
+        </w:rPr>
+      </w:pPr>
+    </w:p>
+    <w:p>
+      <w:pPr>
+        <w:rPr>
+          <w:rFonts w:eastAsiaTheme="minorEastAsia"/>
+        </w:rPr>
+      </w:pPr>
+      <m:oMathPara>
+        <m:oMath>
+          <m:sSub>
+            <m:sSubPr>
+              <m:ctrlPr>
+                <w:rPr>
+                  <w:rFonts w:ascii="Cambria Math" w:eastAsiaTheme="minorEastAsia" w:hAnsi="Cambria Math"/>
+                  <w:i/>
+                </w:rPr>
+              </m:ctrlPr>
+            </m:sSubPr>
+            <m:e>
+              <m:r>
+                <w:rPr>
+                  <w:rFonts w:ascii="Cambria Math" w:eastAsiaTheme="minorEastAsia" w:hAnsi="Cambria Math"/>
+                </w:rPr>
+                <m:t>z</m:t>
+              </m:r>
+            </m:e>
+            <m:sub>
+              <m:r>
+                <w:rPr>
+                  <w:rFonts w:ascii="Cambria Math" w:eastAsiaTheme="minorEastAsia" w:hAnsi="Cambria Math"/>
+                </w:rPr>
+                <m:t>t</m:t>
+              </m:r>
+            </m:sub>
+          </m:sSub>
+          <m:r>
+            <w:rPr>
+              <w:rFonts w:ascii="Cambria Math" w:eastAsiaTheme="minorEastAsia" w:hAnsi="Cambria Math"/>
+            </w:rPr>
+            <m:t>=</m:t>
+          </m:r>
+          <m:f>
+            <m:fPr>
+              <m:ctrlPr>
+                <w:rPr>
+                  <w:rFonts w:ascii="Cambria Math" w:hAnsi="Cambria Math"/>
+                  <w:i/>
+                </w:rPr>
+              </m:ctrlPr>
+            </m:fPr>
+            <m:num>
+              <m:sSub>
+                <m:sSubPr>
+                  <m:ctrlPr>
+                    <w:rPr>
+                      <w:rFonts w:ascii="Cambria Math" w:hAnsi="Cambria Math"/>
+                      <w:i/>
+                    </w:rPr>
+                  </m:ctrlPr>
+                </m:sSubPr>
+                <m:e>
+                  <m:r>
+                    <w:rPr>
+                      <w:rFonts w:ascii="Cambria Math" w:hAnsi="Cambria Math"/>
+                    </w:rPr>
+                    <m:t>y</m:t>
+                  </m:r>
+                </m:e>
+                <m:sub>
+                  <m:r>
+                    <w:rPr>
+                      <w:rFonts w:ascii="Cambria Math" w:hAnsi="Cambria Math"/>
+                    </w:rPr>
+                    <m:t>t</m:t>
+                  </m:r>
+                </m:sub>
+              </m:sSub>
+              <m:r>
+                <w:rPr>
+                  <w:rFonts w:ascii="Cambria Math" w:hAnsi="Cambria Math"/>
+                </w:rPr>
+                <m:t>-ρ</m:t>
+              </m:r>
+              <m:sSub>
+                <m:sSubPr>
+                  <m:ctrlPr>
+                    <w:rPr>
+                      <w:rFonts w:ascii="Cambria Math" w:hAnsi="Cambria Math"/>
+                      <w:i/>
+                    </w:rPr>
+                  </m:ctrlPr>
+                </m:sSubPr>
+                <m:e>
+                  <m:r>
+                    <w:rPr>
+                      <w:rFonts w:ascii="Cambria Math" w:hAnsi="Cambria Math"/>
+                    </w:rPr>
+                    <m:t>y</m:t>
+                  </m:r>
+                </m:e>
+                <m:sub>
+                  <m:r>
+                    <w:rPr>
+                      <w:rFonts w:ascii="Cambria Math" w:hAnsi="Cambria Math"/>
+                    </w:rPr>
+                    <m:t>t-1</m:t>
+                  </m:r>
+                </m:sub>
+              </m:sSub>
+            </m:num>
+            <m:den>
+              <m:rad>
+                <m:radPr>
+                  <m:degHide m:val="1"/>
+                  <m:ctrlPr>
+                    <w:rPr>
+                      <w:rFonts w:ascii="Cambria Math" w:eastAsiaTheme="minorEastAsia" w:hAnsi="Cambria Math"/>
+                      <w:i/>
+                    </w:rPr>
+                  </m:ctrlPr>
+                </m:radPr>
+                <m:deg/>
+                <m:e>
+                  <m:r>
+                    <w:rPr>
+                      <w:rFonts w:ascii="Cambria Math" w:eastAsiaTheme="minorEastAsia" w:hAnsi="Cambria Math"/>
+                    </w:rPr>
+                    <m:t>ω+α</m:t>
+                  </m:r>
+                  <m:sSubSup>
+                    <m:sSubSupPr>
+                      <m:ctrlPr>
+                        <w:rPr>
+                          <w:rFonts w:ascii="Cambria Math" w:eastAsiaTheme="minorEastAsia" w:hAnsi="Cambria Math"/>
+                          <w:i/>
+                        </w:rPr>
+                      </m:ctrlPr>
+                    </m:sSubSupPr>
+                    <m:e>
+                      <m:r>
+                        <w:rPr>
+                          <w:rFonts w:ascii="Cambria Math" w:eastAsiaTheme="minorEastAsia" w:hAnsi="Cambria Math"/>
+                        </w:rPr>
+                        <m:t>y</m:t>
+                      </m:r>
+                    </m:e>
+                    <m:sub>
+                      <m:r>
+                        <w:rPr>
+                          <w:rFonts w:ascii="Cambria Math" w:eastAsiaTheme="minorEastAsia" w:hAnsi="Cambria Math"/>
+                        </w:rPr>
+                        <m:t>t-1</m:t>
+                      </m:r>
+                    </m:sub>
+                    <m:sup>
+                      <m:r>
+                        <w:rPr>
+                          <w:rFonts w:ascii="Cambria Math" w:eastAsiaTheme="minorEastAsia" w:hAnsi="Cambria Math"/>
+                        </w:rPr>
+                        <m:t>2</m:t>
+                      </m:r>
+                    </m:sup>
+                  </m:sSubSup>
+                </m:e>
+              </m:rad>
+            </m:den>
+          </m:f>
+          <m:r>
+            <w:rPr>
+              <w:rFonts w:ascii="Cambria Math" w:hAnsi="Cambria Math"/>
+            </w:rPr>
+            <m:t>=</m:t>
+          </m:r>
+          <m:f>
+            <m:fPr>
+              <m:ctrlPr>
+                <w:rPr>
+                  <w:rFonts w:ascii="Cambria Math" w:hAnsi="Cambria Math"/>
+                  <w:i/>
+                </w:rPr>
+              </m:ctrlPr>
+            </m:fPr>
+            <m:num>
+              <m:sSub>
+                <m:sSubPr>
+                  <m:ctrlPr>
+                    <w:rPr>
+                      <w:rFonts w:ascii="Cambria Math" w:hAnsi="Cambria Math"/>
+                      <w:i/>
+                    </w:rPr>
+                  </m:ctrlPr>
+                </m:sSubPr>
+                <m:e>
+                  <m:r>
+                    <w:rPr>
+                      <w:rFonts w:ascii="Cambria Math" w:hAnsi="Cambria Math"/>
+                    </w:rPr>
+                    <m:t>y</m:t>
+                  </m:r>
+                </m:e>
+                <m:sub>
+                  <m:r>
+                    <w:rPr>
+                      <w:rFonts w:ascii="Cambria Math" w:hAnsi="Cambria Math"/>
+                    </w:rPr>
+                    <m:t>t</m:t>
+                  </m:r>
+                </m:sub>
+              </m:sSub>
+              <m:r>
+                <w:rPr>
+                  <w:rFonts w:ascii="Cambria Math" w:hAnsi="Cambria Math"/>
+                </w:rPr>
+                <m:t>-</m:t>
+              </m:r>
+              <m:r>
+                <m:rPr>
+                  <m:scr m:val="double-struck"/>
+                </m:rPr>
+                <w:rPr>
+                  <w:rFonts w:ascii="Cambria Math" w:eastAsiaTheme="minorEastAsia" w:hAnsi="Cambria Math"/>
+                </w:rPr>
+                <m:t>E</m:t>
+              </m:r>
+              <m:d>
+                <m:dPr>
+                  <m:begChr m:val="["/>
+                  <m:endChr m:val="]"/>
+                  <m:ctrlPr>
+                    <w:rPr>
+                      <w:rFonts w:ascii="Cambria Math" w:hAnsi="Cambria Math"/>
+                      <w:i/>
+                    </w:rPr>
+                  </m:ctrlPr>
+                </m:dPr>
+                <m:e>
+                  <m:sSub>
+                    <m:sSubPr>
+                      <m:ctrlPr>
+                        <w:rPr>
+                          <w:rFonts w:ascii="Cambria Math" w:hAnsi="Cambria Math"/>
+                          <w:i/>
+                        </w:rPr>
+                      </m:ctrlPr>
+                    </m:sSubPr>
+                    <m:e>
+                      <m:r>
+                        <w:rPr>
+                          <w:rFonts w:ascii="Cambria Math" w:hAnsi="Cambria Math"/>
+                        </w:rPr>
+                        <m:t>y</m:t>
+                      </m:r>
+                    </m:e>
+                    <m:sub>
+                      <m:r>
+                        <w:rPr>
+                          <w:rFonts w:ascii="Cambria Math" w:hAnsi="Cambria Math"/>
+                        </w:rPr>
+                        <m:t>t</m:t>
+                      </m:r>
+                    </m:sub>
+                  </m:sSub>
+                  <m:r>
+                    <w:rPr>
+                      <w:rFonts w:ascii="Cambria Math" w:hAnsi="Cambria Math"/>
+                    </w:rPr>
+                    <m:t>|</m:t>
+                  </m:r>
+                  <m:sSub>
+                    <m:sSubPr>
+                      <m:ctrlPr>
+                        <w:rPr>
+                          <w:rFonts w:ascii="Cambria Math" w:eastAsiaTheme="minorEastAsia" w:hAnsi="Cambria Math"/>
+                          <w:i/>
+                        </w:rPr>
+                      </m:ctrlPr>
+                    </m:sSubPr>
+                    <m:e>
+                      <m:r>
+                        <m:rPr>
+                          <m:scr m:val="script"/>
+                        </m:rPr>
+                        <w:rPr>
+                          <w:rFonts w:ascii="Cambria Math" w:eastAsiaTheme="minorEastAsia" w:hAnsi="Cambria Math"/>
+                        </w:rPr>
+                        <m:t>F</m:t>
+                      </m:r>
+                    </m:e>
+                    <m:sub>
+                      <m:r>
+                        <w:rPr>
+                          <w:rFonts w:ascii="Cambria Math" w:eastAsiaTheme="minorEastAsia" w:hAnsi="Cambria Math"/>
+                        </w:rPr>
+                        <m:t>t-1</m:t>
+                      </m:r>
+                    </m:sub>
+                  </m:sSub>
+                </m:e>
+              </m:d>
+            </m:num>
+            <m:den>
+              <m:rad>
+                <m:radPr>
+                  <m:degHide m:val="1"/>
+                  <m:ctrlPr>
+                    <w:rPr>
+                      <w:rFonts w:ascii="Cambria Math" w:eastAsiaTheme="minorEastAsia" w:hAnsi="Cambria Math"/>
+                      <w:i/>
+                    </w:rPr>
+                  </m:ctrlPr>
+                </m:radPr>
+                <m:deg/>
+                <m:e>
+                  <m:r>
+                    <m:rPr>
+                      <m:scr m:val="double-struck"/>
+                    </m:rPr>
+                    <w:rPr>
+                      <w:rFonts w:ascii="Cambria Math" w:eastAsiaTheme="minorEastAsia" w:hAnsi="Cambria Math"/>
+                    </w:rPr>
+                    <m:t>V</m:t>
+                  </m:r>
+                  <m:d>
+                    <m:dPr>
+                      <m:begChr m:val="["/>
+                      <m:endChr m:val="]"/>
+                      <m:ctrlPr>
+                        <w:rPr>
+                          <w:rFonts w:ascii="Cambria Math" w:hAnsi="Cambria Math"/>
+                          <w:i/>
+                        </w:rPr>
+                      </m:ctrlPr>
+                    </m:dPr>
+                    <m:e>
+                      <m:sSub>
+                        <m:sSubPr>
+                          <m:ctrlPr>
+                            <w:rPr>
+                              <w:rFonts w:ascii="Cambria Math" w:hAnsi="Cambria Math"/>
+                              <w:i/>
+                            </w:rPr>
+                          </m:ctrlPr>
+                        </m:sSubPr>
+                        <m:e>
+                          <m:r>
+                            <w:rPr>
+                              <w:rFonts w:ascii="Cambria Math" w:hAnsi="Cambria Math"/>
+                            </w:rPr>
+                            <m:t>y</m:t>
+                          </m:r>
+                        </m:e>
+                        <m:sub>
+                          <m:r>
+                            <w:rPr>
+                              <w:rFonts w:ascii="Cambria Math" w:hAnsi="Cambria Math"/>
+                            </w:rPr>
+                            <m:t>t</m:t>
+                          </m:r>
+                        </m:sub>
+                      </m:sSub>
+                      <m:r>
+                        <w:rPr>
+                          <w:rFonts w:ascii="Cambria Math" w:hAnsi="Cambria Math"/>
+                        </w:rPr>
+                        <m:t>|</m:t>
+                      </m:r>
+                      <m:sSub>
+                        <m:sSubPr>
+                          <m:ctrlPr>
+                            <w:rPr>
+                              <w:rFonts w:ascii="Cambria Math" w:eastAsiaTheme="minorEastAsia" w:hAnsi="Cambria Math"/>
+                              <w:i/>
+                            </w:rPr>
+                          </m:ctrlPr>
+                        </m:sSubPr>
+                        <m:e>
+                          <m:r>
+                            <m:rPr>
+                              <m:scr m:val="script"/>
+                            </m:rPr>
+                            <w:rPr>
+                              <w:rFonts w:ascii="Cambria Math" w:eastAsiaTheme="minorEastAsia" w:hAnsi="Cambria Math"/>
+                            </w:rPr>
+                            <m:t>F</m:t>
+                          </m:r>
+                        </m:e>
+                        <m:sub>
+                          <m:r>
+                            <w:rPr>
+                              <w:rFonts w:ascii="Cambria Math" w:eastAsiaTheme="minorEastAsia" w:hAnsi="Cambria Math"/>
+                            </w:rPr>
+                            <m:t>t-1</m:t>
+                          </m:r>
+                        </m:sub>
+                      </m:sSub>
+                    </m:e>
+                  </m:d>
+                </m:e>
+              </m:rad>
+            </m:den>
+          </m:f>
+        </m:oMath>
+      </m:oMathPara>
+    </w:p>
+    <w:p/>
+    <w:p/>
     <w:p>
       <w:pPr>
         <w:rPr>
@@ -677,6 +1268,11 @@
       </w:pPr>
     </w:p>
     <w:p>
+      <w:pPr>
+        <w:rPr>
+          <w:rFonts w:eastAsiaTheme="minorEastAsia"/>
+        </w:rPr>
+      </w:pPr>
       <m:oMathPara>
         <m:oMath>
           <m:r>
@@ -767,6 +1363,155 @@
             <w:rPr>
               <w:rFonts w:ascii="Cambria Math" w:eastAsiaTheme="minorEastAsia" w:hAnsi="Cambria Math"/>
             </w:rPr>
+            <m:t>=ω+α</m:t>
+          </m:r>
+          <m:sSubSup>
+            <m:sSubSupPr>
+              <m:ctrlPr>
+                <w:rPr>
+                  <w:rFonts w:ascii="Cambria Math" w:eastAsiaTheme="minorEastAsia" w:hAnsi="Cambria Math"/>
+                  <w:i/>
+                </w:rPr>
+              </m:ctrlPr>
+            </m:sSubSupPr>
+            <m:e>
+              <m:r>
+                <w:rPr>
+                  <w:rFonts w:ascii="Cambria Math" w:eastAsiaTheme="minorEastAsia" w:hAnsi="Cambria Math"/>
+                </w:rPr>
+                <m:t>y</m:t>
+              </m:r>
+            </m:e>
+            <m:sub>
+              <m:r>
+                <w:rPr>
+                  <w:rFonts w:ascii="Cambria Math" w:eastAsiaTheme="minorEastAsia" w:hAnsi="Cambria Math"/>
+                </w:rPr>
+                <m:t>t-1</m:t>
+              </m:r>
+            </m:sub>
+            <m:sup>
+              <m:r>
+                <w:rPr>
+                  <w:rFonts w:ascii="Cambria Math" w:eastAsiaTheme="minorEastAsia" w:hAnsi="Cambria Math"/>
+                </w:rPr>
+                <m:t>2</m:t>
+              </m:r>
+            </m:sup>
+          </m:sSubSup>
+        </m:oMath>
+      </m:oMathPara>
+    </w:p>
+    <w:p>
+      <w:pPr>
+        <w:rPr>
+          <w:rFonts w:eastAsiaTheme="minorEastAsia"/>
+        </w:rPr>
+      </w:pPr>
+    </w:p>
+    <w:p>
+      <w:pPr>
+        <w:rPr>
+          <w:rFonts w:eastAsiaTheme="minorEastAsia"/>
+        </w:rPr>
+      </w:pPr>
+    </w:p>
+    <w:p>
+      <w:pPr>
+        <w:rPr>
+          <w:rFonts w:eastAsiaTheme="minorEastAsia"/>
+        </w:rPr>
+      </w:pPr>
+      <m:oMathPara>
+        <m:oMath>
+          <m:r>
+            <m:rPr>
+              <m:scr m:val="double-struck"/>
+            </m:rPr>
+            <w:rPr>
+              <w:rFonts w:ascii="Cambria Math" w:hAnsi="Cambria Math"/>
+            </w:rPr>
+            <m:t>V</m:t>
+          </m:r>
+          <m:d>
+            <m:dPr>
+              <m:begChr m:val="["/>
+              <m:endChr m:val="]"/>
+              <m:ctrlPr>
+                <w:rPr>
+                  <w:rFonts w:ascii="Cambria Math" w:hAnsi="Cambria Math"/>
+                  <w:i/>
+                </w:rPr>
+              </m:ctrlPr>
+            </m:dPr>
+            <m:e>
+              <m:sSub>
+                <m:sSubPr>
+                  <m:ctrlPr>
+                    <w:rPr>
+                      <w:rFonts w:ascii="Cambria Math" w:hAnsi="Cambria Math"/>
+                      <w:i/>
+                    </w:rPr>
+                  </m:ctrlPr>
+                </m:sSubPr>
+                <m:e>
+                  <m:r>
+                    <w:rPr>
+                      <w:rFonts w:ascii="Cambria Math" w:hAnsi="Cambria Math"/>
+                    </w:rPr>
+                    <m:t>x</m:t>
+                  </m:r>
+                </m:e>
+                <m:sub>
+                  <m:r>
+                    <w:rPr>
+                      <w:rFonts w:ascii="Cambria Math" w:hAnsi="Cambria Math"/>
+                    </w:rPr>
+                    <m:t>t</m:t>
+                  </m:r>
+                </m:sub>
+              </m:sSub>
+              <m:r>
+                <w:rPr>
+                  <w:rFonts w:ascii="Cambria Math" w:hAnsi="Cambria Math"/>
+                </w:rPr>
+                <m:t>|</m:t>
+              </m:r>
+              <m:sSub>
+                <m:sSubPr>
+                  <m:ctrlPr>
+                    <w:rPr>
+                      <w:rFonts w:ascii="Cambria Math" w:eastAsiaTheme="minorEastAsia" w:hAnsi="Cambria Math"/>
+                      <w:i/>
+                    </w:rPr>
+                  </m:ctrlPr>
+                </m:sSubPr>
+                <m:e>
+                  <m:r>
+                    <m:rPr>
+                      <m:scr m:val="script"/>
+                    </m:rPr>
+                    <w:rPr>
+                      <w:rFonts w:ascii="Cambria Math" w:eastAsiaTheme="minorEastAsia" w:hAnsi="Cambria Math"/>
+                    </w:rPr>
+                    <m:t>F</m:t>
+                  </m:r>
+                </m:e>
+                <m:sub>
+                  <m:r>
+                    <w:rPr>
+                      <w:rFonts w:ascii="Cambria Math" w:eastAsiaTheme="minorEastAsia" w:hAnsi="Cambria Math"/>
+                    </w:rPr>
+                    <m:t>t-1</m:t>
+                  </m:r>
+                </m:sub>
+              </m:sSub>
+            </m:e>
+          </m:d>
+          <m:r>
+            <w:rPr>
+              <w:rFonts w:ascii="Cambria Math" w:eastAsiaTheme="minorEastAsia" w:hAnsi="Cambria Math"/>
+            </w:rPr>
             <m:t>=</m:t>
           </m:r>
           <m:sSubSup>
@@ -847,11 +1592,37 @@
       </m:oMathPara>
     </w:p>
     <w:p>
+      <w:pPr>
+        <w:rPr>
+          <w:rFonts w:eastAsiaTheme="minorEastAsia"/>
+        </w:rPr>
+      </w:pPr>
+    </w:p>
+    <w:p>
+      <w:pPr>
+        <w:rPr>
+          <w:rFonts w:eastAsiaTheme="minorEastAsia"/>
+        </w:rPr>
+      </w:pPr>
+    </w:p>
+    <w:p>
+      <w:pPr>
+        <w:rPr>
+          <w:rFonts w:eastAsiaTheme="minorEastAsia"/>
+        </w:rPr>
+      </w:pPr>
+    </w:p>
+    <w:p>
       <w:r>
         <w:t>Stationarity</w:t>
       </w:r>
     </w:p>
     <w:p>
+      <w:pPr>
+        <w:rPr>
+          <w:rFonts w:eastAsiaTheme="minorEastAsia"/>
+        </w:rPr>
+      </w:pPr>
       <m:oMathPara>
         <m:oMath>
           <m:sSup>
@@ -889,6 +1660,15 @@
         </m:oMath>
       </m:oMathPara>
     </w:p>
+    <w:p>
+      <w:pPr>
+        <w:rPr>
+          <w:rFonts w:eastAsiaTheme="minorEastAsia"/>
+        </w:rPr>
+      </w:pPr>
+    </w:p>
+    <w:p/>
+    <w:p/>
     <w:p/>
     <w:p>
       <w:pPr>
@@ -915,7 +1695,7 @@
           <w:sz w:val="30"/>
           <w:szCs w:val="30"/>
         </w:rPr>
-        <w:t>The DAR(1)-MA(</w:t>
+        <w:t>The DAR</w:t>
       </w:r>
       <w:r>
         <w:rPr>
@@ -924,7 +1704,7 @@
           <w:sz w:val="30"/>
           <w:szCs w:val="30"/>
         </w:rPr>
-        <w:t>1</w:t>
+        <w:t>MA(1,1)</w:t>
       </w:r>
       <w:r>
         <w:rPr>
@@ -933,7 +1713,7 @@
           <w:sz w:val="30"/>
           <w:szCs w:val="30"/>
         </w:rPr>
-        <w:t>) model</w:t>
+        <w:t xml:space="preserve"> model</w:t>
       </w:r>
     </w:p>
     <w:p>
@@ -2632,7 +3412,6 @@
             <w:rPr>
               <w:rFonts w:ascii="Cambria Math" w:hAnsi="Cambria Math"/>
             </w:rPr>
-            <w:lastRenderedPageBreak/>
             <m:t>=ρ</m:t>
           </m:r>
           <m:sSub>
@@ -5287,6 +6066,7 @@
             <w:rPr>
               <w:rFonts w:ascii="Cambria Math" w:eastAsiaTheme="minorEastAsia" w:hAnsi="Cambria Math"/>
             </w:rPr>
+            <w:lastRenderedPageBreak/>
             <m:t>E</m:t>
           </m:r>
           <m:d>
@@ -6749,7 +7529,6 @@
             <w:rPr>
               <w:rFonts w:ascii="Cambria Math" w:eastAsiaTheme="minorEastAsia" w:hAnsi="Cambria Math"/>
             </w:rPr>
-            <w:lastRenderedPageBreak/>
             <m:t>=E</m:t>
           </m:r>
           <m:d>
@@ -11192,6 +11971,7 @@
             <w:rPr>
               <w:rFonts w:ascii="Cambria Math" w:eastAsiaTheme="minorEastAsia" w:hAnsi="Cambria Math"/>
             </w:rPr>
+            <w:lastRenderedPageBreak/>
             <m:t>=</m:t>
           </m:r>
           <m:d>
@@ -12917,7 +13697,6 @@
             <w:rPr>
               <w:rFonts w:ascii="Cambria Math" w:eastAsiaTheme="minorEastAsia" w:hAnsi="Cambria Math"/>
             </w:rPr>
-            <w:lastRenderedPageBreak/>
             <m:t>f</m:t>
           </m:r>
           <m:d>
@@ -21445,7 +22224,6 @@
             <w:rPr>
               <w:rFonts w:ascii="Cambria Math" w:eastAsiaTheme="minorEastAsia" w:hAnsi="Cambria Math"/>
             </w:rPr>
-            <w:lastRenderedPageBreak/>
             <m:t>=</m:t>
           </m:r>
           <m:sSub>
@@ -27383,6 +28161,13 @@
           <w:rFonts w:eastAsiaTheme="minorEastAsia"/>
         </w:rPr>
       </w:pPr>
+    </w:p>
+    <w:p>
+      <w:pPr>
+        <w:rPr>
+          <w:rFonts w:eastAsiaTheme="minorEastAsia"/>
+        </w:rPr>
+      </w:pPr>
       <m:oMathPara>
         <m:oMath>
           <m:func>
@@ -27665,176 +28450,36 @@
               </m:r>
             </m:den>
           </m:f>
-          <m:func>
-            <m:funcPr>
+          <m:d>
+            <m:dPr>
               <m:ctrlPr>
                 <w:rPr>
                   <w:rFonts w:ascii="Cambria Math" w:eastAsiaTheme="minorEastAsia" w:hAnsi="Cambria Math"/>
                   <w:i/>
                 </w:rPr>
               </m:ctrlPr>
-            </m:funcPr>
-            <m:fName>
-              <m:r>
-                <m:rPr>
-                  <m:sty m:val="p"/>
-                </m:rPr>
-                <w:rPr>
-                  <w:rFonts w:ascii="Cambria Math" w:eastAsiaTheme="minorEastAsia" w:hAnsi="Cambria Math"/>
-                </w:rPr>
-                <m:t>log</m:t>
-              </m:r>
-            </m:fName>
+            </m:dPr>
             <m:e>
-              <m:d>
-                <m:dPr>
+              <m:func>
+                <m:funcPr>
                   <m:ctrlPr>
                     <w:rPr>
                       <w:rFonts w:ascii="Cambria Math" w:eastAsiaTheme="minorEastAsia" w:hAnsi="Cambria Math"/>
                       <w:i/>
                     </w:rPr>
                   </m:ctrlPr>
-                </m:dPr>
-                <m:e>
+                </m:funcPr>
+                <m:fName>
                   <m:r>
                     <m:rPr>
-                      <m:scr m:val="double-struck"/>
+                      <m:sty m:val="p"/>
                     </m:rPr>
                     <w:rPr>
                       <w:rFonts w:ascii="Cambria Math" w:eastAsiaTheme="minorEastAsia" w:hAnsi="Cambria Math"/>
                     </w:rPr>
-                    <m:t>V</m:t>
-                  </m:r>
-                  <m:d>
-                    <m:dPr>
-                      <m:begChr m:val="["/>
-                      <m:endChr m:val="]"/>
-                      <m:ctrlPr>
-                        <w:rPr>
-                          <w:rFonts w:ascii="Cambria Math" w:hAnsi="Cambria Math"/>
-                          <w:i/>
-                        </w:rPr>
-                      </m:ctrlPr>
-                    </m:dPr>
-                    <m:e>
-                      <m:sSub>
-                        <m:sSubPr>
-                          <m:ctrlPr>
-                            <w:rPr>
-                              <w:rFonts w:ascii="Cambria Math" w:hAnsi="Cambria Math"/>
-                              <w:i/>
-                            </w:rPr>
-                          </m:ctrlPr>
-                        </m:sSubPr>
-                        <m:e>
-                          <m:r>
-                            <w:rPr>
-                              <w:rFonts w:ascii="Cambria Math" w:hAnsi="Cambria Math"/>
-                            </w:rPr>
-                            <m:t>y</m:t>
-                          </m:r>
-                        </m:e>
-                        <m:sub>
-                          <m:r>
-                            <w:rPr>
-                              <w:rFonts w:ascii="Cambria Math" w:hAnsi="Cambria Math"/>
-                            </w:rPr>
-                            <m:t>t</m:t>
-                          </m:r>
-                        </m:sub>
-                      </m:sSub>
-                      <m:r>
-                        <w:rPr>
-                          <w:rFonts w:ascii="Cambria Math" w:hAnsi="Cambria Math"/>
-                        </w:rPr>
-                        <m:t>|</m:t>
-                      </m:r>
-                      <m:sSub>
-                        <m:sSubPr>
-                          <m:ctrlPr>
-                            <w:rPr>
-                              <w:rFonts w:ascii="Cambria Math" w:eastAsiaTheme="minorEastAsia" w:hAnsi="Cambria Math"/>
-                              <w:i/>
-                            </w:rPr>
-                          </m:ctrlPr>
-                        </m:sSubPr>
-                        <m:e>
-                          <m:r>
-                            <m:rPr>
-                              <m:scr m:val="script"/>
-                            </m:rPr>
-                            <w:rPr>
-                              <w:rFonts w:ascii="Cambria Math" w:eastAsiaTheme="minorEastAsia" w:hAnsi="Cambria Math"/>
-                            </w:rPr>
-                            <m:t>F</m:t>
-                          </m:r>
-                        </m:e>
-                        <m:sub>
-                          <m:r>
-                            <w:rPr>
-                              <w:rFonts w:ascii="Cambria Math" w:eastAsiaTheme="minorEastAsia" w:hAnsi="Cambria Math"/>
-                            </w:rPr>
-                            <m:t>t-1</m:t>
-                          </m:r>
-                        </m:sub>
-                      </m:sSub>
-                    </m:e>
-                  </m:d>
-                </m:e>
-              </m:d>
-            </m:e>
-          </m:func>
-          <m:r>
-            <w:rPr>
-              <w:rFonts w:ascii="Cambria Math" w:eastAsiaTheme="minorEastAsia" w:hAnsi="Cambria Math"/>
-            </w:rPr>
-            <m:t>-</m:t>
-          </m:r>
-          <m:f>
-            <m:fPr>
-              <m:ctrlPr>
-                <w:rPr>
-                  <w:rFonts w:ascii="Cambria Math" w:eastAsiaTheme="minorEastAsia" w:hAnsi="Cambria Math"/>
-                  <w:i/>
-                </w:rPr>
-              </m:ctrlPr>
-            </m:fPr>
-            <m:num>
-              <m:r>
-                <w:rPr>
-                  <w:rFonts w:ascii="Cambria Math" w:eastAsiaTheme="minorEastAsia" w:hAnsi="Cambria Math"/>
-                </w:rPr>
-                <m:t>1</m:t>
-              </m:r>
-            </m:num>
-            <m:den>
-              <m:r>
-                <w:rPr>
-                  <w:rFonts w:ascii="Cambria Math" w:eastAsiaTheme="minorEastAsia" w:hAnsi="Cambria Math"/>
-                </w:rPr>
-                <m:t>2</m:t>
-              </m:r>
-            </m:den>
-          </m:f>
-          <m:f>
-            <m:fPr>
-              <m:ctrlPr>
-                <w:rPr>
-                  <w:rFonts w:ascii="Cambria Math" w:eastAsiaTheme="minorEastAsia" w:hAnsi="Cambria Math"/>
-                  <w:i/>
-                </w:rPr>
-              </m:ctrlPr>
-            </m:fPr>
-            <m:num>
-              <m:sSup>
-                <m:sSupPr>
-                  <m:ctrlPr>
-                    <w:rPr>
-                      <w:rFonts w:ascii="Cambria Math" w:eastAsiaTheme="minorEastAsia" w:hAnsi="Cambria Math"/>
-                      <w:i/>
-                    </w:rPr>
-                  </m:ctrlPr>
-                </m:sSupPr>
+                    <m:t>log</m:t>
+                  </m:r>
+                </m:fName>
                 <m:e>
                   <m:d>
                     <m:dPr>
@@ -27846,32 +28491,6 @@
                       </m:ctrlPr>
                     </m:dPr>
                     <m:e>
-                      <m:sSub>
-                        <m:sSubPr>
-                          <m:ctrlPr>
-                            <w:rPr>
-                              <w:rFonts w:ascii="Cambria Math" w:eastAsiaTheme="minorEastAsia" w:hAnsi="Cambria Math"/>
-                              <w:i/>
-                            </w:rPr>
-                          </m:ctrlPr>
-                        </m:sSubPr>
-                        <m:e>
-                          <m:r>
-                            <w:rPr>
-                              <w:rFonts w:ascii="Cambria Math" w:eastAsiaTheme="minorEastAsia" w:hAnsi="Cambria Math"/>
-                            </w:rPr>
-                            <m:t>y</m:t>
-                          </m:r>
-                        </m:e>
-                        <m:sub>
-                          <m:r>
-                            <w:rPr>
-                              <w:rFonts w:ascii="Cambria Math" w:eastAsiaTheme="minorEastAsia" w:hAnsi="Cambria Math"/>
-                            </w:rPr>
-                            <m:t>t</m:t>
-                          </m:r>
-                        </m:sub>
-                      </m:sSub>
                       <m:r>
                         <m:rPr>
                           <m:scr m:val="double-struck"/>
@@ -27879,7 +28498,7 @@
                         <w:rPr>
                           <w:rFonts w:ascii="Cambria Math" w:eastAsiaTheme="minorEastAsia" w:hAnsi="Cambria Math"/>
                         </w:rPr>
-                        <m:t>-E</m:t>
+                        <m:t>V</m:t>
                       </m:r>
                       <m:d>
                         <m:dPr>
@@ -27959,119 +28578,257 @@
                     </m:e>
                   </m:d>
                 </m:e>
-                <m:sup>
-                  <m:r>
-                    <w:rPr>
-                      <w:rFonts w:ascii="Cambria Math" w:eastAsiaTheme="minorEastAsia" w:hAnsi="Cambria Math"/>
-                    </w:rPr>
-                    <m:t>2</m:t>
-                  </m:r>
-                </m:sup>
-              </m:sSup>
-            </m:num>
-            <m:den>
-              <m:r>
-                <m:rPr>
-                  <m:scr m:val="double-struck"/>
-                </m:rPr>
-                <w:rPr>
-                  <w:rFonts w:ascii="Cambria Math" w:eastAsiaTheme="minorEastAsia" w:hAnsi="Cambria Math"/>
-                </w:rPr>
-                <m:t>V</m:t>
-              </m:r>
-              <m:d>
-                <m:dPr>
-                  <m:begChr m:val="["/>
-                  <m:endChr m:val="]"/>
+              </m:func>
+              <m:r>
+                <w:rPr>
+                  <w:rFonts w:ascii="Cambria Math" w:eastAsiaTheme="minorEastAsia" w:hAnsi="Cambria Math"/>
+                </w:rPr>
+                <m:t>+</m:t>
+              </m:r>
+              <m:f>
+                <m:fPr>
                   <m:ctrlPr>
                     <w:rPr>
-                      <w:rFonts w:ascii="Cambria Math" w:hAnsi="Cambria Math"/>
+                      <w:rFonts w:ascii="Cambria Math" w:eastAsiaTheme="minorEastAsia" w:hAnsi="Cambria Math"/>
                       <w:i/>
                     </w:rPr>
                   </m:ctrlPr>
-                </m:dPr>
-                <m:e>
-                  <m:sSub>
-                    <m:sSubPr>
+                </m:fPr>
+                <m:num>
+                  <m:sSup>
+                    <m:sSupPr>
+                      <m:ctrlPr>
+                        <w:rPr>
+                          <w:rFonts w:ascii="Cambria Math" w:eastAsiaTheme="minorEastAsia" w:hAnsi="Cambria Math"/>
+                          <w:i/>
+                        </w:rPr>
+                      </m:ctrlPr>
+                    </m:sSupPr>
+                    <m:e>
+                      <m:d>
+                        <m:dPr>
+                          <m:ctrlPr>
+                            <w:rPr>
+                              <w:rFonts w:ascii="Cambria Math" w:eastAsiaTheme="minorEastAsia" w:hAnsi="Cambria Math"/>
+                              <w:i/>
+                            </w:rPr>
+                          </m:ctrlPr>
+                        </m:dPr>
+                        <m:e>
+                          <m:sSub>
+                            <m:sSubPr>
+                              <m:ctrlPr>
+                                <w:rPr>
+                                  <w:rFonts w:ascii="Cambria Math" w:eastAsiaTheme="minorEastAsia" w:hAnsi="Cambria Math"/>
+                                  <w:i/>
+                                </w:rPr>
+                              </m:ctrlPr>
+                            </m:sSubPr>
+                            <m:e>
+                              <m:r>
+                                <w:rPr>
+                                  <w:rFonts w:ascii="Cambria Math" w:eastAsiaTheme="minorEastAsia" w:hAnsi="Cambria Math"/>
+                                </w:rPr>
+                                <m:t>y</m:t>
+                              </m:r>
+                            </m:e>
+                            <m:sub>
+                              <m:r>
+                                <w:rPr>
+                                  <w:rFonts w:ascii="Cambria Math" w:eastAsiaTheme="minorEastAsia" w:hAnsi="Cambria Math"/>
+                                </w:rPr>
+                                <m:t>t</m:t>
+                              </m:r>
+                            </m:sub>
+                          </m:sSub>
+                          <m:r>
+                            <m:rPr>
+                              <m:scr m:val="double-struck"/>
+                            </m:rPr>
+                            <w:rPr>
+                              <w:rFonts w:ascii="Cambria Math" w:eastAsiaTheme="minorEastAsia" w:hAnsi="Cambria Math"/>
+                            </w:rPr>
+                            <m:t>-E</m:t>
+                          </m:r>
+                          <m:d>
+                            <m:dPr>
+                              <m:begChr m:val="["/>
+                              <m:endChr m:val="]"/>
+                              <m:ctrlPr>
+                                <w:rPr>
+                                  <w:rFonts w:ascii="Cambria Math" w:hAnsi="Cambria Math"/>
+                                  <w:i/>
+                                </w:rPr>
+                              </m:ctrlPr>
+                            </m:dPr>
+                            <m:e>
+                              <m:sSub>
+                                <m:sSubPr>
+                                  <m:ctrlPr>
+                                    <w:rPr>
+                                      <w:rFonts w:ascii="Cambria Math" w:hAnsi="Cambria Math"/>
+                                      <w:i/>
+                                    </w:rPr>
+                                  </m:ctrlPr>
+                                </m:sSubPr>
+                                <m:e>
+                                  <m:r>
+                                    <w:rPr>
+                                      <w:rFonts w:ascii="Cambria Math" w:hAnsi="Cambria Math"/>
+                                    </w:rPr>
+                                    <m:t>y</m:t>
+                                  </m:r>
+                                </m:e>
+                                <m:sub>
+                                  <m:r>
+                                    <w:rPr>
+                                      <w:rFonts w:ascii="Cambria Math" w:hAnsi="Cambria Math"/>
+                                    </w:rPr>
+                                    <m:t>t</m:t>
+                                  </m:r>
+                                </m:sub>
+                              </m:sSub>
+                              <m:r>
+                                <w:rPr>
+                                  <w:rFonts w:ascii="Cambria Math" w:hAnsi="Cambria Math"/>
+                                </w:rPr>
+                                <m:t>|</m:t>
+                              </m:r>
+                              <m:sSub>
+                                <m:sSubPr>
+                                  <m:ctrlPr>
+                                    <w:rPr>
+                                      <w:rFonts w:ascii="Cambria Math" w:eastAsiaTheme="minorEastAsia" w:hAnsi="Cambria Math"/>
+                                      <w:i/>
+                                    </w:rPr>
+                                  </m:ctrlPr>
+                                </m:sSubPr>
+                                <m:e>
+                                  <m:r>
+                                    <m:rPr>
+                                      <m:scr m:val="script"/>
+                                    </m:rPr>
+                                    <w:rPr>
+                                      <w:rFonts w:ascii="Cambria Math" w:eastAsiaTheme="minorEastAsia" w:hAnsi="Cambria Math"/>
+                                    </w:rPr>
+                                    <m:t>F</m:t>
+                                  </m:r>
+                                </m:e>
+                                <m:sub>
+                                  <m:r>
+                                    <w:rPr>
+                                      <w:rFonts w:ascii="Cambria Math" w:eastAsiaTheme="minorEastAsia" w:hAnsi="Cambria Math"/>
+                                    </w:rPr>
+                                    <m:t>t-1</m:t>
+                                  </m:r>
+                                </m:sub>
+                              </m:sSub>
+                            </m:e>
+                          </m:d>
+                        </m:e>
+                      </m:d>
+                    </m:e>
+                    <m:sup>
+                      <m:r>
+                        <w:rPr>
+                          <w:rFonts w:ascii="Cambria Math" w:eastAsiaTheme="minorEastAsia" w:hAnsi="Cambria Math"/>
+                        </w:rPr>
+                        <m:t>2</m:t>
+                      </m:r>
+                    </m:sup>
+                  </m:sSup>
+                </m:num>
+                <m:den>
+                  <m:r>
+                    <m:rPr>
+                      <m:scr m:val="double-struck"/>
+                    </m:rPr>
+                    <w:rPr>
+                      <w:rFonts w:ascii="Cambria Math" w:eastAsiaTheme="minorEastAsia" w:hAnsi="Cambria Math"/>
+                    </w:rPr>
+                    <m:t>V</m:t>
+                  </m:r>
+                  <m:d>
+                    <m:dPr>
+                      <m:begChr m:val="["/>
+                      <m:endChr m:val="]"/>
                       <m:ctrlPr>
                         <w:rPr>
                           <w:rFonts w:ascii="Cambria Math" w:hAnsi="Cambria Math"/>
                           <w:i/>
                         </w:rPr>
                       </m:ctrlPr>
-                    </m:sSubPr>
+                    </m:dPr>
                     <m:e>
+                      <m:sSub>
+                        <m:sSubPr>
+                          <m:ctrlPr>
+                            <w:rPr>
+                              <w:rFonts w:ascii="Cambria Math" w:hAnsi="Cambria Math"/>
+                              <w:i/>
+                            </w:rPr>
+                          </m:ctrlPr>
+                        </m:sSubPr>
+                        <m:e>
+                          <m:r>
+                            <w:rPr>
+                              <w:rFonts w:ascii="Cambria Math" w:hAnsi="Cambria Math"/>
+                            </w:rPr>
+                            <m:t>y</m:t>
+                          </m:r>
+                        </m:e>
+                        <m:sub>
+                          <m:r>
+                            <w:rPr>
+                              <w:rFonts w:ascii="Cambria Math" w:hAnsi="Cambria Math"/>
+                            </w:rPr>
+                            <m:t>t</m:t>
+                          </m:r>
+                        </m:sub>
+                      </m:sSub>
                       <m:r>
                         <w:rPr>
                           <w:rFonts w:ascii="Cambria Math" w:hAnsi="Cambria Math"/>
                         </w:rPr>
-                        <m:t>y</m:t>
+                        <m:t>|</m:t>
                       </m:r>
+                      <m:sSub>
+                        <m:sSubPr>
+                          <m:ctrlPr>
+                            <w:rPr>
+                              <w:rFonts w:ascii="Cambria Math" w:eastAsiaTheme="minorEastAsia" w:hAnsi="Cambria Math"/>
+                              <w:i/>
+                            </w:rPr>
+                          </m:ctrlPr>
+                        </m:sSubPr>
+                        <m:e>
+                          <m:r>
+                            <m:rPr>
+                              <m:scr m:val="script"/>
+                            </m:rPr>
+                            <w:rPr>
+                              <w:rFonts w:ascii="Cambria Math" w:eastAsiaTheme="minorEastAsia" w:hAnsi="Cambria Math"/>
+                            </w:rPr>
+                            <m:t>F</m:t>
+                          </m:r>
+                        </m:e>
+                        <m:sub>
+                          <m:r>
+                            <w:rPr>
+                              <w:rFonts w:ascii="Cambria Math" w:eastAsiaTheme="minorEastAsia" w:hAnsi="Cambria Math"/>
+                            </w:rPr>
+                            <m:t>t-1</m:t>
+                          </m:r>
+                        </m:sub>
+                      </m:sSub>
                     </m:e>
-                    <m:sub>
-                      <m:r>
-                        <w:rPr>
-                          <w:rFonts w:ascii="Cambria Math" w:hAnsi="Cambria Math"/>
-                        </w:rPr>
-                        <m:t>t</m:t>
-                      </m:r>
-                    </m:sub>
-                  </m:sSub>
-                  <m:r>
-                    <w:rPr>
-                      <w:rFonts w:ascii="Cambria Math" w:hAnsi="Cambria Math"/>
-                    </w:rPr>
-                    <m:t>|</m:t>
-                  </m:r>
-                  <m:sSub>
-                    <m:sSubPr>
-                      <m:ctrlPr>
-                        <w:rPr>
-                          <w:rFonts w:ascii="Cambria Math" w:eastAsiaTheme="minorEastAsia" w:hAnsi="Cambria Math"/>
-                          <w:i/>
-                        </w:rPr>
-                      </m:ctrlPr>
-                    </m:sSubPr>
-                    <m:e>
-                      <m:r>
-                        <m:rPr>
-                          <m:scr m:val="script"/>
-                        </m:rPr>
-                        <w:rPr>
-                          <w:rFonts w:ascii="Cambria Math" w:eastAsiaTheme="minorEastAsia" w:hAnsi="Cambria Math"/>
-                        </w:rPr>
-                        <m:t>F</m:t>
-                      </m:r>
-                    </m:e>
-                    <m:sub>
-                      <m:r>
-                        <w:rPr>
-                          <w:rFonts w:ascii="Cambria Math" w:eastAsiaTheme="minorEastAsia" w:hAnsi="Cambria Math"/>
-                        </w:rPr>
-                        <m:t>t-1</m:t>
-                      </m:r>
-                    </m:sub>
-                  </m:sSub>
-                </m:e>
-              </m:d>
-            </m:den>
-          </m:f>
+                  </m:d>
+                </m:den>
+              </m:f>
+            </m:e>
+          </m:d>
         </m:oMath>
       </m:oMathPara>
-    </w:p>
-    <w:p>
-      <w:pPr>
-        <w:rPr>
-          <w:rFonts w:eastAsiaTheme="minorEastAsia"/>
-        </w:rPr>
-      </w:pPr>
-    </w:p>
-    <w:p>
-      <w:pPr>
-        <w:rPr>
-          <w:rFonts w:eastAsiaTheme="minorEastAsia"/>
-        </w:rPr>
-      </w:pPr>
     </w:p>
     <w:sectPr>
       <w:pgSz w:w="11906" w:h="16838"/>

</xml_diff>